<commit_message>
Converting Word documents to MarkDown: "Imported Parameter Concepts": Manually checking differences between rendered MarkDown and Word. Last checks if markup looks ok.
</commit_message>
<xml_diff>
--- a/1. Spec/08. Parameters/2. Imported Parameter Concepts.docx
+++ b/1. Spec/08. Parameters/2. Imported Parameter Concepts.docx
@@ -1,6 +1,6 @@
 
 <file path=word/document.xml><?xml version="1.0" encoding="utf-8"?>
-<w:document xmlns:wpc="http://schemas.microsoft.com/office/word/2010/wordprocessingCanvas" xmlns:cx="http://schemas.microsoft.com/office/drawing/2014/chartex" xmlns:cx1="http://schemas.microsoft.com/office/drawing/2015/9/8/chartex" xmlns:cx2="http://schemas.microsoft.com/office/drawing/2015/10/21/chartex" xmlns:cx3="http://schemas.microsoft.com/office/drawing/2016/5/9/chartex" xmlns:cx4="http://schemas.microsoft.com/office/drawing/2016/5/10/chartex" xmlns:cx5="http://schemas.microsoft.com/office/drawing/2016/5/11/chartex" xmlns:cx6="http://schemas.microsoft.com/office/drawing/2016/5/12/chartex" xmlns:cx7="http://schemas.microsoft.com/office/drawing/2016/5/13/chartex" xmlns:cx8="http://schemas.microsoft.com/office/drawing/2016/5/14/chartex" xmlns:mc="http://schemas.openxmlformats.org/markup-compatibility/2006" xmlns:aink="http://schemas.microsoft.com/office/drawing/2016/ink" xmlns:am3d="http://schemas.microsoft.com/office/drawing/2017/model3d" xmlns:o="urn:schemas-microsoft-com:office:office" xmlns:r="http://schemas.openxmlformats.org/officeDocument/2006/relationships" xmlns:m="http://schemas.openxmlformats.org/officeDocument/2006/math" xmlns:v="urn:schemas-microsoft-com:vml" xmlns:wp14="http://schemas.microsoft.com/office/word/2010/wordprocessingDrawing" xmlns:wp="http://schemas.openxmlformats.org/drawingml/2006/wordprocessingDrawing" xmlns:w10="urn:schemas-microsoft-com:office:word" xmlns:w="http://schemas.openxmlformats.org/wordprocessingml/2006/main" xmlns:w14="http://schemas.microsoft.com/office/word/2010/wordml" xmlns:w15="http://schemas.microsoft.com/office/word/2012/wordml" xmlns:w16cid="http://schemas.microsoft.com/office/word/2016/wordml/cid" xmlns:w16se="http://schemas.microsoft.com/office/word/2015/wordml/symex" xmlns:wpg="http://schemas.microsoft.com/office/word/2010/wordprocessingGroup" xmlns:wpi="http://schemas.microsoft.com/office/word/2010/wordprocessingInk" xmlns:wne="http://schemas.microsoft.com/office/word/2006/wordml" xmlns:wps="http://schemas.microsoft.com/office/word/2010/wordprocessingShape" mc:Ignorable="w14 w15 w16se w16cid wp14">
+<w:document xmlns:wpc="http://schemas.microsoft.com/office/word/2010/wordprocessingCanvas" xmlns:cx="http://schemas.microsoft.com/office/drawing/2014/chartex" xmlns:cx1="http://schemas.microsoft.com/office/drawing/2015/9/8/chartex" xmlns:cx2="http://schemas.microsoft.com/office/drawing/2015/10/21/chartex" xmlns:cx3="http://schemas.microsoft.com/office/drawing/2016/5/9/chartex" xmlns:cx4="http://schemas.microsoft.com/office/drawing/2016/5/10/chartex" xmlns:cx5="http://schemas.microsoft.com/office/drawing/2016/5/11/chartex" xmlns:cx6="http://schemas.microsoft.com/office/drawing/2016/5/12/chartex" xmlns:cx7="http://schemas.microsoft.com/office/drawing/2016/5/13/chartex" xmlns:cx8="http://schemas.microsoft.com/office/drawing/2016/5/14/chartex" xmlns:mc="http://schemas.openxmlformats.org/markup-compatibility/2006" xmlns:aink="http://schemas.microsoft.com/office/drawing/2016/ink" xmlns:am3d="http://schemas.microsoft.com/office/drawing/2017/model3d" xmlns:o="urn:schemas-microsoft-com:office:office" xmlns:r="http://schemas.openxmlformats.org/officeDocument/2006/relationships" xmlns:m="http://schemas.openxmlformats.org/officeDocument/2006/math" xmlns:v="urn:schemas-microsoft-com:vml" xmlns:wp14="http://schemas.microsoft.com/office/word/2010/wordprocessingDrawing" xmlns:wp="http://schemas.openxmlformats.org/drawingml/2006/wordprocessingDrawing" xmlns:w10="urn:schemas-microsoft-com:office:word" xmlns:w="http://schemas.openxmlformats.org/wordprocessingml/2006/main" xmlns:w14="http://schemas.microsoft.com/office/word/2010/wordml" xmlns:w15="http://schemas.microsoft.com/office/word/2012/wordml" xmlns:w16cex="http://schemas.microsoft.com/office/word/2018/wordml/cex" xmlns:w16cid="http://schemas.microsoft.com/office/word/2016/wordml/cid" xmlns:w16="http://schemas.microsoft.com/office/word/2018/wordml" xmlns:w16se="http://schemas.microsoft.com/office/word/2015/wordml/symex" xmlns:wpg="http://schemas.microsoft.com/office/word/2010/wordprocessingGroup" xmlns:wpi="http://schemas.microsoft.com/office/word/2010/wordprocessingInk" xmlns:wne="http://schemas.microsoft.com/office/word/2006/wordml" xmlns:wps="http://schemas.microsoft.com/office/word/2010/wordprocessingShape" mc:Ignorable="w14 w15 w16se w16cid w16 w16cex wp14">
   <w:background w:color="000000"/>
   <w:body>
     <w:tbl>
@@ -34,7 +34,7 @@
           </w:tcPr>
           <w:p>
             <w:pPr>
-              <w:pStyle w:val="Heading1"/>
+              <w:pStyle w:val="Kop1"/>
             </w:pPr>
             <w:r>
               <w:t>Circle Language Spec: Parameters</w:t>
@@ -45,7 +45,7 @@
     </w:tbl>
     <w:p>
       <w:pPr>
-        <w:pStyle w:val="Heading2"/>
+        <w:pStyle w:val="Kop2"/>
       </w:pPr>
       <w:r>
         <w:t>Imported</w:t>
@@ -149,7 +149,7 @@
     </w:p>
     <w:p>
       <w:pPr>
-        <w:pStyle w:val="Heading3"/>
+        <w:pStyle w:val="Kop3"/>
       </w:pPr>
       <w:r>
         <w:t>Required &amp; Optional</w:t>
@@ -157,7 +157,7 @@
     </w:p>
     <w:p>
       <w:pPr>
-        <w:pStyle w:val="Heading4"/>
+        <w:pStyle w:val="Kop4"/>
       </w:pPr>
       <w:r>
         <w:t>Concept</w:t>
@@ -217,7 +217,7 @@
     </w:p>
     <w:p>
       <w:pPr>
-        <w:pStyle w:val="Heading4"/>
+        <w:pStyle w:val="Kop4"/>
       </w:pPr>
       <w:r>
         <w:t>Required &amp; Optional in a Diagram</w:t>
@@ -257,7 +257,7 @@
           <w:noProof/>
         </w:rPr>
         <w:drawing>
-          <wp:inline distT="0" distB="0" distL="0" distR="0" wp14:anchorId="461E76C5" wp14:editId="19BF2B93">
+          <wp:inline distT="0" distB="0" distL="0" distR="0" wp14:anchorId="4A15D670" wp14:editId="42D07342">
             <wp:extent cx="364490" cy="454025"/>
             <wp:effectExtent l="0" t="0" r="0" b="0"/>
             <wp:docPr id="4" name="Picture 4"/>
@@ -331,7 +331,7 @@
           <w:noProof/>
         </w:rPr>
         <w:drawing>
-          <wp:inline distT="0" distB="0" distL="0" distR="0" wp14:anchorId="55F76F3B" wp14:editId="1073198E">
+          <wp:inline distT="0" distB="0" distL="0" distR="0" wp14:anchorId="51E28C62" wp14:editId="7B306A88">
             <wp:extent cx="417195" cy="445135"/>
             <wp:effectExtent l="0" t="0" r="0" b="0"/>
             <wp:docPr id="1" name="Picture 1"/>
@@ -410,7 +410,7 @@
           <w:noProof/>
         </w:rPr>
         <w:drawing>
-          <wp:inline distT="0" distB="0" distL="0" distR="0" wp14:anchorId="2AA81E60" wp14:editId="0EA20EC9">
+          <wp:inline distT="0" distB="0" distL="0" distR="0" wp14:anchorId="0B73E8EF" wp14:editId="78BBC04F">
             <wp:extent cx="420370" cy="531495"/>
             <wp:effectExtent l="0" t="0" r="0" b="0"/>
             <wp:docPr id="2" name="Picture 2"/>
@@ -493,7 +493,7 @@
           <w:noProof/>
         </w:rPr>
         <w:drawing>
-          <wp:inline distT="0" distB="0" distL="0" distR="0" wp14:anchorId="7A1DFA8D" wp14:editId="6B21E2A4">
+          <wp:inline distT="0" distB="0" distL="0" distR="0" wp14:anchorId="55CD8C56" wp14:editId="498D9FF9">
             <wp:extent cx="429260" cy="534670"/>
             <wp:effectExtent l="0" t="0" r="0" b="0"/>
             <wp:docPr id="3" name="Picture 3"/>
@@ -576,7 +576,7 @@
           <w:noProof/>
         </w:rPr>
         <w:drawing>
-          <wp:inline distT="0" distB="0" distL="0" distR="0" wp14:anchorId="0E008B51" wp14:editId="45ED5EE5">
+          <wp:inline distT="0" distB="0" distL="0" distR="0" wp14:anchorId="593F0067" wp14:editId="60FF4D4D">
             <wp:extent cx="1155065" cy="571500"/>
             <wp:effectExtent l="0" t="0" r="0" b="0"/>
             <wp:docPr id="5" name="Picture 5"/>
@@ -650,7 +650,7 @@
           <w:noProof/>
         </w:rPr>
         <w:drawing>
-          <wp:inline distT="0" distB="0" distL="0" distR="0" wp14:anchorId="3E5E4112" wp14:editId="40F32D20">
+          <wp:inline distT="0" distB="0" distL="0" distR="0" wp14:anchorId="3D4573AA" wp14:editId="2C7321CB">
             <wp:extent cx="565150" cy="500380"/>
             <wp:effectExtent l="0" t="0" r="0" b="0"/>
             <wp:docPr id="6" name="Picture 6"/>
@@ -758,7 +758,7 @@
                 <w:noProof/>
               </w:rPr>
               <w:drawing>
-                <wp:inline distT="0" distB="0" distL="0" distR="0" wp14:anchorId="4C16F972" wp14:editId="286C5592">
+                <wp:inline distT="0" distB="0" distL="0" distR="0" wp14:anchorId="57E424D6" wp14:editId="66661981">
                   <wp:extent cx="1278890" cy="469265"/>
                   <wp:effectExtent l="0" t="0" r="0" b="0"/>
                   <wp:docPr id="7" name="Picture 7"/>
@@ -825,7 +825,7 @@
                 <w:noProof/>
               </w:rPr>
               <w:drawing>
-                <wp:inline distT="0" distB="0" distL="0" distR="0" wp14:anchorId="5F1B7CA2" wp14:editId="3C892E57">
+                <wp:inline distT="0" distB="0" distL="0" distR="0" wp14:anchorId="75ED5C0D" wp14:editId="2DF15808">
                   <wp:extent cx="1454785" cy="404495"/>
                   <wp:effectExtent l="0" t="0" r="0" b="0"/>
                   <wp:docPr id="8" name="Picture 8"/>
@@ -892,7 +892,7 @@
                 <w:noProof/>
               </w:rPr>
               <w:drawing>
-                <wp:inline distT="0" distB="0" distL="0" distR="0" wp14:anchorId="75C39120" wp14:editId="6AA36A70">
+                <wp:inline distT="0" distB="0" distL="0" distR="0" wp14:anchorId="1ECB07BF" wp14:editId="6DF4DFE2">
                   <wp:extent cx="1167765" cy="422910"/>
                   <wp:effectExtent l="0" t="0" r="0" b="0"/>
                   <wp:docPr id="9" name="Picture 9"/>
@@ -1067,7 +1067,7 @@
                 <w:noProof/>
               </w:rPr>
               <w:drawing>
-                <wp:inline distT="0" distB="0" distL="0" distR="0" wp14:anchorId="1A374798" wp14:editId="55C26430">
+                <wp:inline distT="0" distB="0" distL="0" distR="0" wp14:anchorId="663DD577" wp14:editId="6D331384">
                   <wp:extent cx="1278890" cy="565150"/>
                   <wp:effectExtent l="0" t="0" r="0" b="0"/>
                   <wp:docPr id="10" name="Picture 10"/>
@@ -1134,7 +1134,7 @@
                 <w:noProof/>
               </w:rPr>
               <w:drawing>
-                <wp:inline distT="0" distB="0" distL="0" distR="0" wp14:anchorId="1D8A7AB4" wp14:editId="64920921">
+                <wp:inline distT="0" distB="0" distL="0" distR="0" wp14:anchorId="5B808E43" wp14:editId="6DDE7BFA">
                   <wp:extent cx="1399540" cy="429260"/>
                   <wp:effectExtent l="0" t="0" r="0" b="0"/>
                   <wp:docPr id="11" name="Picture 11"/>
@@ -1201,7 +1201,7 @@
                 <w:noProof/>
               </w:rPr>
               <w:drawing>
-                <wp:inline distT="0" distB="0" distL="0" distR="0" wp14:anchorId="51752A9A" wp14:editId="16F03A34">
+                <wp:inline distT="0" distB="0" distL="0" distR="0" wp14:anchorId="0B470548" wp14:editId="3EA25E84">
                   <wp:extent cx="1272540" cy="454025"/>
                   <wp:effectExtent l="0" t="0" r="0" b="0"/>
                   <wp:docPr id="12" name="Picture 12"/>
@@ -1376,7 +1376,7 @@
                 <w:noProof/>
               </w:rPr>
               <w:drawing>
-                <wp:inline distT="0" distB="0" distL="0" distR="0" wp14:anchorId="18F591B8" wp14:editId="1FE3F57F">
+                <wp:inline distT="0" distB="0" distL="0" distR="0" wp14:anchorId="7610D31A" wp14:editId="7E7F94E3">
                   <wp:extent cx="1263650" cy="414020"/>
                   <wp:effectExtent l="0" t="0" r="0" b="0"/>
                   <wp:docPr id="13" name="Picture 13"/>
@@ -1443,7 +1443,7 @@
                 <w:noProof/>
               </w:rPr>
               <w:drawing>
-                <wp:inline distT="0" distB="0" distL="0" distR="0" wp14:anchorId="074DBEB7" wp14:editId="4C9A2116">
+                <wp:inline distT="0" distB="0" distL="0" distR="0" wp14:anchorId="7F7FBFD2" wp14:editId="62EEE920">
                   <wp:extent cx="1359535" cy="429260"/>
                   <wp:effectExtent l="0" t="0" r="0" b="0"/>
                   <wp:docPr id="14" name="Picture 14"/>
@@ -1510,7 +1510,7 @@
                 <w:noProof/>
               </w:rPr>
               <w:drawing>
-                <wp:inline distT="0" distB="0" distL="0" distR="0" wp14:anchorId="4FF42215" wp14:editId="63CC5858">
+                <wp:inline distT="0" distB="0" distL="0" distR="0" wp14:anchorId="02726AFD" wp14:editId="7A7F10C6">
                   <wp:extent cx="1232535" cy="389255"/>
                   <wp:effectExtent l="0" t="0" r="0" b="0"/>
                   <wp:docPr id="15" name="Picture 15"/>
@@ -1692,7 +1692,7 @@
                 <w:noProof/>
               </w:rPr>
               <w:drawing>
-                <wp:inline distT="0" distB="0" distL="0" distR="0" wp14:anchorId="31660435" wp14:editId="31BC2FBC">
+                <wp:inline distT="0" distB="0" distL="0" distR="0" wp14:anchorId="77B363DB" wp14:editId="380AB6EE">
                   <wp:extent cx="1288415" cy="429260"/>
                   <wp:effectExtent l="0" t="0" r="0" b="0"/>
                   <wp:docPr id="16" name="Picture 16"/>
@@ -1760,7 +1760,7 @@
                 <w:noProof/>
               </w:rPr>
               <w:drawing>
-                <wp:inline distT="0" distB="0" distL="0" distR="0" wp14:anchorId="1B8007E8" wp14:editId="19BC0322">
+                <wp:inline distT="0" distB="0" distL="0" distR="0" wp14:anchorId="0E18915F" wp14:editId="5F8D92DF">
                   <wp:extent cx="1359535" cy="420370"/>
                   <wp:effectExtent l="0" t="0" r="0" b="0"/>
                   <wp:docPr id="17" name="Picture 17"/>
@@ -1828,7 +1828,7 @@
                 <w:noProof/>
               </w:rPr>
               <w:drawing>
-                <wp:inline distT="0" distB="0" distL="0" distR="0" wp14:anchorId="5CD0FD80" wp14:editId="589A02A5">
+                <wp:inline distT="0" distB="0" distL="0" distR="0" wp14:anchorId="5548590A" wp14:editId="538CC147">
                   <wp:extent cx="1136650" cy="333375"/>
                   <wp:effectExtent l="0" t="0" r="0" b="0"/>
                   <wp:docPr id="18" name="Picture 18"/>
@@ -2004,7 +2004,7 @@
                 <w:noProof/>
               </w:rPr>
               <w:drawing>
-                <wp:inline distT="0" distB="0" distL="0" distR="0" wp14:anchorId="27646A68" wp14:editId="5252D1ED">
+                <wp:inline distT="0" distB="0" distL="0" distR="0" wp14:anchorId="59DFA92B" wp14:editId="7469B16E">
                   <wp:extent cx="1288415" cy="454025"/>
                   <wp:effectExtent l="0" t="0" r="0" b="0"/>
                   <wp:docPr id="19" name="Picture 19"/>
@@ -2072,7 +2072,7 @@
                 <w:noProof/>
               </w:rPr>
               <w:drawing>
-                <wp:inline distT="0" distB="0" distL="0" distR="0" wp14:anchorId="4E4C4923" wp14:editId="5F9EADF6">
+                <wp:inline distT="0" distB="0" distL="0" distR="0" wp14:anchorId="15C8CEDC" wp14:editId="53B4982D">
                   <wp:extent cx="1155065" cy="571500"/>
                   <wp:effectExtent l="0" t="0" r="0" b="0"/>
                   <wp:docPr id="20" name="Picture 20"/>
@@ -2140,7 +2140,7 @@
                 <w:noProof/>
               </w:rPr>
               <w:drawing>
-                <wp:inline distT="0" distB="0" distL="0" distR="0" wp14:anchorId="6584A5EF" wp14:editId="2CDEAD6C">
+                <wp:inline distT="0" distB="0" distL="0" distR="0" wp14:anchorId="523ED069" wp14:editId="4ECE32B9">
                   <wp:extent cx="1201420" cy="581025"/>
                   <wp:effectExtent l="0" t="0" r="0" b="0"/>
                   <wp:docPr id="21" name="Picture 21"/>
@@ -2227,7 +2227,17 @@
               <w:jc w:val="center"/>
             </w:pPr>
             <w:r>
-              <w:t>Public Required New</w:t>
+              <w:t>Public Required</w:t>
+            </w:r>
+          </w:p>
+          <w:p>
+            <w:pPr>
+              <w:pStyle w:val="Code"/>
+              <w:ind w:left="0"/>
+              <w:jc w:val="center"/>
+            </w:pPr>
+            <w:r>
+              <w:t>New</w:t>
             </w:r>
           </w:p>
         </w:tc>
@@ -2325,7 +2335,7 @@
                 <w:noProof/>
               </w:rPr>
               <w:drawing>
-                <wp:inline distT="0" distB="0" distL="0" distR="0" wp14:anchorId="75AFDBC7" wp14:editId="768F4F6F">
+                <wp:inline distT="0" distB="0" distL="0" distR="0" wp14:anchorId="577CB03B" wp14:editId="6581BD25">
                   <wp:extent cx="1096645" cy="531495"/>
                   <wp:effectExtent l="0" t="0" r="0" b="0"/>
                   <wp:docPr id="22" name="Picture 22"/>
@@ -2393,7 +2403,7 @@
                 <w:noProof/>
               </w:rPr>
               <w:drawing>
-                <wp:inline distT="0" distB="0" distL="0" distR="0" wp14:anchorId="72E75620" wp14:editId="2FDFECC2">
+                <wp:inline distT="0" distB="0" distL="0" distR="0" wp14:anchorId="3D421BFE" wp14:editId="2C38BA2A">
                   <wp:extent cx="1177290" cy="485140"/>
                   <wp:effectExtent l="0" t="0" r="0" b="0"/>
                   <wp:docPr id="23" name="Picture 23"/>
@@ -2466,7 +2476,7 @@
                 <w:sz w:val="18"/>
               </w:rPr>
               <w:drawing>
-                <wp:inline distT="0" distB="0" distL="0" distR="0" wp14:anchorId="3C8A8DF1" wp14:editId="2A742A9F">
+                <wp:inline distT="0" distB="0" distL="0" distR="0" wp14:anchorId="174A9D66" wp14:editId="2485181D">
                   <wp:extent cx="1242060" cy="432435"/>
                   <wp:effectExtent l="0" t="0" r="0" b="0"/>
                   <wp:docPr id="24" name="Picture 24"/>
@@ -2642,7 +2652,7 @@
                 <w:noProof/>
               </w:rPr>
               <w:drawing>
-                <wp:inline distT="0" distB="0" distL="0" distR="0" wp14:anchorId="4593E7F5" wp14:editId="563685CF">
+                <wp:inline distT="0" distB="0" distL="0" distR="0" wp14:anchorId="20FAE402" wp14:editId="5409E18A">
                   <wp:extent cx="1167765" cy="429260"/>
                   <wp:effectExtent l="0" t="0" r="0" b="0"/>
                   <wp:docPr id="25" name="Picture 25"/>
@@ -2795,7 +2805,7 @@
     </w:tbl>
     <w:p>
       <w:pPr>
-        <w:pStyle w:val="Heading4"/>
+        <w:pStyle w:val="Kop4"/>
       </w:pPr>
       <w:r>
         <w:t>Ideas about Required and Optional</w:t>
@@ -2821,7 +2831,7 @@
     </w:p>
     <w:p>
       <w:pPr>
-        <w:pStyle w:val="Heading3"/>
+        <w:pStyle w:val="Kop3"/>
       </w:pPr>
       <w:r>
         <w:t xml:space="preserve">Variable Amount of </w:t>
@@ -2829,12 +2839,10 @@
       <w:r>
         <w:t>Arguments</w:t>
       </w:r>
-      <w:bookmarkStart w:id="0" w:name="_GoBack"/>
-      <w:bookmarkEnd w:id="0"/>
-    </w:p>
-    <w:p>
-      <w:pPr>
-        <w:pStyle w:val="Heading4"/>
+    </w:p>
+    <w:p>
+      <w:pPr>
+        <w:pStyle w:val="Kop4"/>
       </w:pPr>
       <w:r>
         <w:t>Concept</w:t>
@@ -2896,7 +2904,7 @@
     </w:p>
     <w:p>
       <w:pPr>
-        <w:pStyle w:val="Heading4"/>
+        <w:pStyle w:val="Kop4"/>
       </w:pPr>
       <w:r>
         <w:t xml:space="preserve">Variable amount of Parameters </w:t>
@@ -2927,7 +2935,7 @@
           <w:noProof/>
         </w:rPr>
         <w:drawing>
-          <wp:inline distT="0" distB="0" distL="0" distR="0" wp14:anchorId="017639BF" wp14:editId="2F920ADC">
+          <wp:inline distT="0" distB="0" distL="0" distR="0" wp14:anchorId="1A1E498C" wp14:editId="16F82E3E">
             <wp:extent cx="1451610" cy="1853565"/>
             <wp:effectExtent l="0" t="0" r="0" b="0"/>
             <wp:docPr id="26" name="Picture 26"/>
@@ -2978,7 +2986,7 @@
     </w:p>
     <w:p>
       <w:pPr>
-        <w:pStyle w:val="Heading4"/>
+        <w:pStyle w:val="Kop4"/>
       </w:pPr>
       <w:r>
         <w:t>Ideas</w:t>
@@ -3089,7 +3097,7 @@
     </w:p>
     <w:p>
       <w:pPr>
-        <w:pStyle w:val="Heading3"/>
+        <w:pStyle w:val="Kop3"/>
       </w:pPr>
       <w:r>
         <w:t>Return Values</w:t>
@@ -3097,7 +3105,7 @@
     </w:p>
     <w:p>
       <w:pPr>
-        <w:pStyle w:val="Heading4"/>
+        <w:pStyle w:val="Kop4"/>
       </w:pPr>
       <w:r>
         <w:t>Concept</w:t>
@@ -3137,7 +3145,7 @@
     </w:p>
     <w:p>
       <w:pPr>
-        <w:pStyle w:val="Heading4"/>
+        <w:pStyle w:val="Kop4"/>
       </w:pPr>
       <w:r>
         <w:t>In a Diagram</w:t>
@@ -3171,7 +3179,7 @@
           <w:noProof/>
         </w:rPr>
         <w:drawing>
-          <wp:inline distT="0" distB="0" distL="0" distR="0" wp14:anchorId="63860FC1" wp14:editId="291751D5">
+          <wp:inline distT="0" distB="0" distL="0" distR="0" wp14:anchorId="4A12C4B5" wp14:editId="4D1138D5">
             <wp:extent cx="1535430" cy="2322830"/>
             <wp:effectExtent l="0" t="0" r="0" b="0"/>
             <wp:docPr id="27" name="Picture 27"/>
@@ -3241,7 +3249,7 @@
     </w:p>
     <w:p>
       <w:pPr>
-        <w:pStyle w:val="Heading3"/>
+        <w:pStyle w:val="Kop3"/>
       </w:pPr>
       <w:r>
         <w:t>Parameter Order</w:t>
@@ -3249,7 +3257,7 @@
     </w:p>
     <w:p>
       <w:pPr>
-        <w:pStyle w:val="Heading4"/>
+        <w:pStyle w:val="Kop4"/>
       </w:pPr>
       <w:r>
         <w:t>Concept</w:t>
@@ -3281,7 +3289,7 @@
     </w:p>
     <w:p>
       <w:pPr>
-        <w:pStyle w:val="Heading4"/>
+        <w:pStyle w:val="Kop4"/>
       </w:pPr>
       <w:r>
         <w:t>In a Diagram</w:t>
@@ -3334,7 +3342,7 @@
           <w:noProof/>
         </w:rPr>
         <w:drawing>
-          <wp:inline distT="0" distB="0" distL="0" distR="0" wp14:anchorId="1821CC79" wp14:editId="63AE00B7">
+          <wp:inline distT="0" distB="0" distL="0" distR="0" wp14:anchorId="28BE1E7E" wp14:editId="20A49CD2">
             <wp:extent cx="1535430" cy="2801620"/>
             <wp:effectExtent l="0" t="0" r="0" b="0"/>
             <wp:docPr id="28" name="Picture 28"/>
@@ -3408,7 +3416,7 @@
           <w:noProof/>
         </w:rPr>
         <w:drawing>
-          <wp:inline distT="0" distB="0" distL="0" distR="0" wp14:anchorId="255E669E" wp14:editId="319371B9">
+          <wp:inline distT="0" distB="0" distL="0" distR="0" wp14:anchorId="6620DDFB" wp14:editId="15F0E125">
             <wp:extent cx="1631315" cy="2610485"/>
             <wp:effectExtent l="0" t="0" r="0" b="0"/>
             <wp:docPr id="29" name="Picture 29"/>
@@ -3501,7 +3509,7 @@
           <w:noProof/>
         </w:rPr>
         <w:drawing>
-          <wp:inline distT="0" distB="0" distL="0" distR="0" wp14:anchorId="007E9423" wp14:editId="1305B299">
+          <wp:inline distT="0" distB="0" distL="0" distR="0" wp14:anchorId="54F9FEB0" wp14:editId="15AC9343">
             <wp:extent cx="1343660" cy="2369185"/>
             <wp:effectExtent l="0" t="0" r="0" b="0"/>
             <wp:docPr id="30" name="Picture 30"/>
@@ -3575,7 +3583,7 @@
           <w:noProof/>
         </w:rPr>
         <w:drawing>
-          <wp:inline distT="0" distB="0" distL="0" distR="0" wp14:anchorId="5CA14DAE" wp14:editId="332DF719">
+          <wp:inline distT="0" distB="0" distL="0" distR="0" wp14:anchorId="189A2558" wp14:editId="6C9756B1">
             <wp:extent cx="1247775" cy="2131695"/>
             <wp:effectExtent l="0" t="0" r="0" b="0"/>
             <wp:docPr id="31" name="Picture 31"/>
@@ -3636,7 +3644,7 @@
 </file>
 
 <file path=word/numbering.xml><?xml version="1.0" encoding="utf-8"?>
-<w:numbering xmlns:wpc="http://schemas.microsoft.com/office/word/2010/wordprocessingCanvas" xmlns:cx="http://schemas.microsoft.com/office/drawing/2014/chartex" xmlns:cx1="http://schemas.microsoft.com/office/drawing/2015/9/8/chartex" xmlns:cx2="http://schemas.microsoft.com/office/drawing/2015/10/21/chartex" xmlns:cx3="http://schemas.microsoft.com/office/drawing/2016/5/9/chartex" xmlns:cx4="http://schemas.microsoft.com/office/drawing/2016/5/10/chartex" xmlns:cx5="http://schemas.microsoft.com/office/drawing/2016/5/11/chartex" xmlns:cx6="http://schemas.microsoft.com/office/drawing/2016/5/12/chartex" xmlns:cx7="http://schemas.microsoft.com/office/drawing/2016/5/13/chartex" xmlns:cx8="http://schemas.microsoft.com/office/drawing/2016/5/14/chartex" xmlns:mc="http://schemas.openxmlformats.org/markup-compatibility/2006" xmlns:aink="http://schemas.microsoft.com/office/drawing/2016/ink" xmlns:am3d="http://schemas.microsoft.com/office/drawing/2017/model3d" xmlns:o="urn:schemas-microsoft-com:office:office" xmlns:r="http://schemas.openxmlformats.org/officeDocument/2006/relationships" xmlns:m="http://schemas.openxmlformats.org/officeDocument/2006/math" xmlns:v="urn:schemas-microsoft-com:vml" xmlns:wp14="http://schemas.microsoft.com/office/word/2010/wordprocessingDrawing" xmlns:wp="http://schemas.openxmlformats.org/drawingml/2006/wordprocessingDrawing" xmlns:w10="urn:schemas-microsoft-com:office:word" xmlns:w="http://schemas.openxmlformats.org/wordprocessingml/2006/main" xmlns:w14="http://schemas.microsoft.com/office/word/2010/wordml" xmlns:w15="http://schemas.microsoft.com/office/word/2012/wordml" xmlns:w16cid="http://schemas.microsoft.com/office/word/2016/wordml/cid" xmlns:w16se="http://schemas.microsoft.com/office/word/2015/wordml/symex" xmlns:wpg="http://schemas.microsoft.com/office/word/2010/wordprocessingGroup" xmlns:wpi="http://schemas.microsoft.com/office/word/2010/wordprocessingInk" xmlns:wne="http://schemas.microsoft.com/office/word/2006/wordml" xmlns:wps="http://schemas.microsoft.com/office/word/2010/wordprocessingShape" mc:Ignorable="w14 w15 w16se w16cid wp14">
+<w:numbering xmlns:wpc="http://schemas.microsoft.com/office/word/2010/wordprocessingCanvas" xmlns:cx="http://schemas.microsoft.com/office/drawing/2014/chartex" xmlns:cx1="http://schemas.microsoft.com/office/drawing/2015/9/8/chartex" xmlns:cx2="http://schemas.microsoft.com/office/drawing/2015/10/21/chartex" xmlns:cx3="http://schemas.microsoft.com/office/drawing/2016/5/9/chartex" xmlns:cx4="http://schemas.microsoft.com/office/drawing/2016/5/10/chartex" xmlns:cx5="http://schemas.microsoft.com/office/drawing/2016/5/11/chartex" xmlns:cx6="http://schemas.microsoft.com/office/drawing/2016/5/12/chartex" xmlns:cx7="http://schemas.microsoft.com/office/drawing/2016/5/13/chartex" xmlns:cx8="http://schemas.microsoft.com/office/drawing/2016/5/14/chartex" xmlns:mc="http://schemas.openxmlformats.org/markup-compatibility/2006" xmlns:aink="http://schemas.microsoft.com/office/drawing/2016/ink" xmlns:am3d="http://schemas.microsoft.com/office/drawing/2017/model3d" xmlns:o="urn:schemas-microsoft-com:office:office" xmlns:r="http://schemas.openxmlformats.org/officeDocument/2006/relationships" xmlns:m="http://schemas.openxmlformats.org/officeDocument/2006/math" xmlns:v="urn:schemas-microsoft-com:vml" xmlns:wp14="http://schemas.microsoft.com/office/word/2010/wordprocessingDrawing" xmlns:wp="http://schemas.openxmlformats.org/drawingml/2006/wordprocessingDrawing" xmlns:w10="urn:schemas-microsoft-com:office:word" xmlns:w="http://schemas.openxmlformats.org/wordprocessingml/2006/main" xmlns:w14="http://schemas.microsoft.com/office/word/2010/wordml" xmlns:w15="http://schemas.microsoft.com/office/word/2012/wordml" xmlns:w16cex="http://schemas.microsoft.com/office/word/2018/wordml/cex" xmlns:w16cid="http://schemas.microsoft.com/office/word/2016/wordml/cid" xmlns:w16="http://schemas.microsoft.com/office/word/2018/wordml" xmlns:w16se="http://schemas.microsoft.com/office/word/2015/wordml/symex" xmlns:wpg="http://schemas.microsoft.com/office/word/2010/wordprocessingGroup" xmlns:wpi="http://schemas.microsoft.com/office/word/2010/wordprocessingInk" xmlns:wne="http://schemas.microsoft.com/office/word/2006/wordml" xmlns:wps="http://schemas.microsoft.com/office/word/2010/wordprocessingShape" mc:Ignorable="w14 w15 w16se w16cid w16 w16cex wp14">
   <w:abstractNum w:abstractNumId="0" w15:restartNumberingAfterBreak="0">
     <w:nsid w:val="FFFFFF7C"/>
     <w:multiLevelType w:val="singleLevel"/>
@@ -3999,7 +4007,7 @@
 </file>
 
 <file path=word/styles.xml><?xml version="1.0" encoding="utf-8"?>
-<w:styles xmlns:mc="http://schemas.openxmlformats.org/markup-compatibility/2006" xmlns:r="http://schemas.openxmlformats.org/officeDocument/2006/relationships" xmlns:w="http://schemas.openxmlformats.org/wordprocessingml/2006/main" xmlns:w14="http://schemas.microsoft.com/office/word/2010/wordml" xmlns:w15="http://schemas.microsoft.com/office/word/2012/wordml" xmlns:w16cid="http://schemas.microsoft.com/office/word/2016/wordml/cid" xmlns:w16se="http://schemas.microsoft.com/office/word/2015/wordml/symex" mc:Ignorable="w14 w15 w16se w16cid">
+<w:styles xmlns:mc="http://schemas.openxmlformats.org/markup-compatibility/2006" xmlns:r="http://schemas.openxmlformats.org/officeDocument/2006/relationships" xmlns:w="http://schemas.openxmlformats.org/wordprocessingml/2006/main" xmlns:w14="http://schemas.microsoft.com/office/word/2010/wordml" xmlns:w15="http://schemas.microsoft.com/office/word/2012/wordml" xmlns:w16cex="http://schemas.microsoft.com/office/word/2018/wordml/cex" xmlns:w16cid="http://schemas.microsoft.com/office/word/2016/wordml/cid" xmlns:w16="http://schemas.microsoft.com/office/word/2018/wordml" xmlns:w16se="http://schemas.microsoft.com/office/word/2015/wordml/symex" mc:Ignorable="w14 w15 w16se w16cid w16 w16cex">
   <w:docDefaults>
     <w:rPrDefault>
       <w:rPr>
@@ -4387,7 +4395,7 @@
     <w:lsdException w:name="Unresolved Mention" w:semiHidden="1" w:unhideWhenUsed="1"/>
     <w:lsdException w:name="Smart Link" w:semiHidden="1" w:unhideWhenUsed="1"/>
   </w:latentStyles>
-  <w:style w:type="paragraph" w:default="1" w:styleId="Normal">
+  <w:style w:type="paragraph" w:default="1" w:styleId="Standaard">
     <w:name w:val="Normal"/>
     <w:qFormat/>
     <w:rsid w:val="003271FC"/>
@@ -4399,10 +4407,10 @@
       <w:szCs w:val="26"/>
     </w:rPr>
   </w:style>
-  <w:style w:type="paragraph" w:styleId="Heading1">
+  <w:style w:type="paragraph" w:styleId="Kop1">
     <w:name w:val="heading 1"/>
-    <w:basedOn w:val="Normal"/>
-    <w:next w:val="Normal"/>
+    <w:basedOn w:val="Standaard"/>
+    <w:next w:val="Standaard"/>
     <w:qFormat/>
     <w:rsid w:val="003271FC"/>
     <w:pPr>
@@ -4420,10 +4428,10 @@
       <w:szCs w:val="36"/>
     </w:rPr>
   </w:style>
-  <w:style w:type="paragraph" w:styleId="Heading2">
+  <w:style w:type="paragraph" w:styleId="Kop2">
     <w:name w:val="heading 2"/>
-    <w:basedOn w:val="Normal"/>
-    <w:next w:val="Normal"/>
+    <w:basedOn w:val="Standaard"/>
+    <w:next w:val="Standaard"/>
     <w:qFormat/>
     <w:rsid w:val="003271FC"/>
     <w:pPr>
@@ -4441,10 +4449,10 @@
       <w:szCs w:val="28"/>
     </w:rPr>
   </w:style>
-  <w:style w:type="paragraph" w:styleId="Heading3">
+  <w:style w:type="paragraph" w:styleId="Kop3">
     <w:name w:val="heading 3"/>
-    <w:basedOn w:val="Normal"/>
-    <w:next w:val="Normal"/>
+    <w:basedOn w:val="Standaard"/>
+    <w:next w:val="Standaard"/>
     <w:qFormat/>
     <w:rsid w:val="006D4BFC"/>
     <w:pPr>
@@ -4459,10 +4467,10 @@
       <w:sz w:val="22"/>
     </w:rPr>
   </w:style>
-  <w:style w:type="paragraph" w:styleId="Heading4">
+  <w:style w:type="paragraph" w:styleId="Kop4">
     <w:name w:val="heading 4"/>
-    <w:basedOn w:val="Normal"/>
-    <w:next w:val="Normal"/>
+    <w:basedOn w:val="Standaard"/>
+    <w:next w:val="Standaard"/>
     <w:qFormat/>
     <w:rsid w:val="00B679E7"/>
     <w:pPr>
@@ -4477,11 +4485,11 @@
       <w:szCs w:val="28"/>
     </w:rPr>
   </w:style>
-  <w:style w:type="paragraph" w:styleId="Heading5">
+  <w:style w:type="paragraph" w:styleId="Kop5">
     <w:name w:val="heading 5"/>
-    <w:basedOn w:val="Normal"/>
-    <w:next w:val="Normal"/>
-    <w:link w:val="Heading5Char"/>
+    <w:basedOn w:val="Standaard"/>
+    <w:next w:val="Standaard"/>
+    <w:link w:val="Kop5Char"/>
     <w:uiPriority w:val="9"/>
     <w:unhideWhenUsed/>
     <w:qFormat/>
@@ -4497,11 +4505,11 @@
       <w:color w:val="2F5496" w:themeColor="accent1" w:themeShade="BF"/>
     </w:rPr>
   </w:style>
-  <w:style w:type="paragraph" w:styleId="Heading6">
+  <w:style w:type="paragraph" w:styleId="Kop6">
     <w:name w:val="heading 6"/>
-    <w:basedOn w:val="Normal"/>
-    <w:next w:val="Normal"/>
-    <w:link w:val="Heading6Char"/>
+    <w:basedOn w:val="Standaard"/>
+    <w:next w:val="Standaard"/>
+    <w:link w:val="Kop6Char"/>
     <w:uiPriority w:val="9"/>
     <w:unhideWhenUsed/>
     <w:qFormat/>
@@ -4517,13 +4525,13 @@
       <w:color w:val="1F3763" w:themeColor="accent1" w:themeShade="7F"/>
     </w:rPr>
   </w:style>
-  <w:style w:type="character" w:default="1" w:styleId="DefaultParagraphFont">
+  <w:style w:type="character" w:default="1" w:styleId="Standaardalinea-lettertype">
     <w:name w:val="Default Paragraph Font"/>
     <w:uiPriority w:val="1"/>
     <w:semiHidden/>
     <w:unhideWhenUsed/>
   </w:style>
-  <w:style w:type="table" w:default="1" w:styleId="TableNormal">
+  <w:style w:type="table" w:default="1" w:styleId="Standaardtabel">
     <w:name w:val="Normal Table"/>
     <w:uiPriority w:val="99"/>
     <w:semiHidden/>
@@ -4538,7 +4546,7 @@
       </w:tblCellMar>
     </w:tblPr>
   </w:style>
-  <w:style w:type="numbering" w:default="1" w:styleId="NoList">
+  <w:style w:type="numbering" w:default="1" w:styleId="Geenlijst">
     <w:name w:val="No List"/>
     <w:uiPriority w:val="99"/>
     <w:semiHidden/>
@@ -4553,7 +4561,7 @@
   </w:style>
   <w:style w:type="paragraph" w:customStyle="1" w:styleId="AuthoringDetails">
     <w:name w:val="Authoring Details"/>
-    <w:basedOn w:val="Normal"/>
+    <w:basedOn w:val="Standaard"/>
     <w:rsid w:val="007E7FC4"/>
     <w:rPr>
       <w:i/>
@@ -4561,9 +4569,9 @@
       <w:lang w:val="nl-NL"/>
     </w:rPr>
   </w:style>
-  <w:style w:type="table" w:styleId="TableGrid">
+  <w:style w:type="table" w:styleId="Tabelraster">
     <w:name w:val="Table Grid"/>
-    <w:basedOn w:val="TableNormal"/>
+    <w:basedOn w:val="Standaardtabel"/>
     <w:rsid w:val="003271FC"/>
     <w:pPr>
       <w:jc w:val="both"/>
@@ -4579,9 +4587,9 @@
       </w:tblBorders>
     </w:tblPr>
   </w:style>
-  <w:style w:type="paragraph" w:styleId="DocumentMap">
+  <w:style w:type="paragraph" w:styleId="Documentstructuur">
     <w:name w:val="Document Map"/>
-    <w:basedOn w:val="Normal"/>
+    <w:basedOn w:val="Standaard"/>
     <w:rsid w:val="003271FC"/>
     <w:pPr>
       <w:shd w:val="clear" w:color="auto" w:fill="000080"/>
@@ -4590,9 +4598,9 @@
       <w:rFonts w:cs="Tahoma"/>
     </w:rPr>
   </w:style>
-  <w:style w:type="paragraph" w:styleId="BalloonText">
+  <w:style w:type="paragraph" w:styleId="Ballontekst">
     <w:name w:val="Balloon Text"/>
-    <w:basedOn w:val="Normal"/>
+    <w:basedOn w:val="Standaard"/>
     <w:rsid w:val="00954D31"/>
     <w:rPr>
       <w:rFonts w:cs="Tahoma"/>
@@ -4600,10 +4608,10 @@
       <w:szCs w:val="16"/>
     </w:rPr>
   </w:style>
-  <w:style w:type="paragraph" w:styleId="Caption">
+  <w:style w:type="paragraph" w:styleId="Bijschrift">
     <w:name w:val="caption"/>
-    <w:basedOn w:val="Normal"/>
-    <w:next w:val="Normal"/>
+    <w:basedOn w:val="Standaard"/>
+    <w:next w:val="Standaard"/>
     <w:qFormat/>
     <w:rsid w:val="00954D31"/>
     <w:pPr>
@@ -4615,7 +4623,7 @@
       <w:szCs w:val="20"/>
     </w:rPr>
   </w:style>
-  <w:style w:type="character" w:styleId="CommentReference">
+  <w:style w:type="character" w:styleId="Verwijzingopmerking">
     <w:name w:val="annotation reference"/>
     <w:rsid w:val="00954D31"/>
     <w:rPr>
@@ -4623,49 +4631,49 @@
       <w:szCs w:val="16"/>
     </w:rPr>
   </w:style>
-  <w:style w:type="paragraph" w:styleId="CommentText">
+  <w:style w:type="paragraph" w:styleId="Tekstopmerking">
     <w:name w:val="annotation text"/>
-    <w:basedOn w:val="Normal"/>
+    <w:basedOn w:val="Standaard"/>
     <w:rsid w:val="00954D31"/>
     <w:rPr>
       <w:szCs w:val="20"/>
     </w:rPr>
   </w:style>
-  <w:style w:type="paragraph" w:styleId="CommentSubject">
+  <w:style w:type="paragraph" w:styleId="Onderwerpvanopmerking">
     <w:name w:val="annotation subject"/>
-    <w:basedOn w:val="CommentText"/>
-    <w:next w:val="CommentText"/>
+    <w:basedOn w:val="Tekstopmerking"/>
+    <w:next w:val="Tekstopmerking"/>
     <w:rsid w:val="00954D31"/>
     <w:rPr>
       <w:b/>
       <w:bCs/>
     </w:rPr>
   </w:style>
-  <w:style w:type="character" w:styleId="EndnoteReference">
+  <w:style w:type="character" w:styleId="Eindnootmarkering">
     <w:name w:val="endnote reference"/>
     <w:rsid w:val="00954D31"/>
     <w:rPr>
       <w:vertAlign w:val="superscript"/>
     </w:rPr>
   </w:style>
-  <w:style w:type="paragraph" w:styleId="EndnoteText">
+  <w:style w:type="paragraph" w:styleId="Eindnoottekst">
     <w:name w:val="endnote text"/>
-    <w:basedOn w:val="Normal"/>
+    <w:basedOn w:val="Standaard"/>
     <w:rsid w:val="00954D31"/>
     <w:rPr>
       <w:szCs w:val="20"/>
     </w:rPr>
   </w:style>
-  <w:style w:type="character" w:styleId="FootnoteReference">
+  <w:style w:type="character" w:styleId="Voetnootmarkering">
     <w:name w:val="footnote reference"/>
     <w:rsid w:val="00954D31"/>
     <w:rPr>
       <w:vertAlign w:val="superscript"/>
     </w:rPr>
   </w:style>
-  <w:style w:type="paragraph" w:styleId="FootnoteText">
+  <w:style w:type="paragraph" w:styleId="Voetnoottekst">
     <w:name w:val="footnote text"/>
-    <w:basedOn w:val="Normal"/>
+    <w:basedOn w:val="Standaard"/>
     <w:rsid w:val="00954D31"/>
     <w:rPr>
       <w:szCs w:val="20"/>
@@ -4673,8 +4681,8 @@
   </w:style>
   <w:style w:type="paragraph" w:styleId="Index1">
     <w:name w:val="index 1"/>
-    <w:basedOn w:val="Normal"/>
-    <w:next w:val="Normal"/>
+    <w:basedOn w:val="Standaard"/>
+    <w:next w:val="Standaard"/>
     <w:autoRedefine/>
     <w:rsid w:val="00954D31"/>
     <w:pPr>
@@ -4683,8 +4691,8 @@
   </w:style>
   <w:style w:type="paragraph" w:styleId="Index2">
     <w:name w:val="index 2"/>
-    <w:basedOn w:val="Normal"/>
-    <w:next w:val="Normal"/>
+    <w:basedOn w:val="Standaard"/>
+    <w:next w:val="Standaard"/>
     <w:autoRedefine/>
     <w:rsid w:val="00954D31"/>
     <w:pPr>
@@ -4693,8 +4701,8 @@
   </w:style>
   <w:style w:type="paragraph" w:styleId="Index3">
     <w:name w:val="index 3"/>
-    <w:basedOn w:val="Normal"/>
-    <w:next w:val="Normal"/>
+    <w:basedOn w:val="Standaard"/>
+    <w:next w:val="Standaard"/>
     <w:autoRedefine/>
     <w:rsid w:val="00954D31"/>
     <w:pPr>
@@ -4703,8 +4711,8 @@
   </w:style>
   <w:style w:type="paragraph" w:styleId="Index4">
     <w:name w:val="index 4"/>
-    <w:basedOn w:val="Normal"/>
-    <w:next w:val="Normal"/>
+    <w:basedOn w:val="Standaard"/>
+    <w:next w:val="Standaard"/>
     <w:autoRedefine/>
     <w:rsid w:val="003412C4"/>
     <w:pPr>
@@ -4713,8 +4721,8 @@
   </w:style>
   <w:style w:type="paragraph" w:styleId="Index5">
     <w:name w:val="index 5"/>
-    <w:basedOn w:val="Normal"/>
-    <w:next w:val="Normal"/>
+    <w:basedOn w:val="Standaard"/>
+    <w:next w:val="Standaard"/>
     <w:autoRedefine/>
     <w:rsid w:val="00954D31"/>
     <w:pPr>
@@ -4723,8 +4731,8 @@
   </w:style>
   <w:style w:type="paragraph" w:styleId="Index6">
     <w:name w:val="index 6"/>
-    <w:basedOn w:val="Normal"/>
-    <w:next w:val="Normal"/>
+    <w:basedOn w:val="Standaard"/>
+    <w:next w:val="Standaard"/>
     <w:autoRedefine/>
     <w:rsid w:val="00954D31"/>
     <w:pPr>
@@ -4733,8 +4741,8 @@
   </w:style>
   <w:style w:type="paragraph" w:styleId="Index7">
     <w:name w:val="index 7"/>
-    <w:basedOn w:val="Normal"/>
-    <w:next w:val="Normal"/>
+    <w:basedOn w:val="Standaard"/>
+    <w:next w:val="Standaard"/>
     <w:autoRedefine/>
     <w:rsid w:val="00954D31"/>
     <w:pPr>
@@ -4743,8 +4751,8 @@
   </w:style>
   <w:style w:type="paragraph" w:styleId="Index8">
     <w:name w:val="index 8"/>
-    <w:basedOn w:val="Normal"/>
-    <w:next w:val="Normal"/>
+    <w:basedOn w:val="Standaard"/>
+    <w:next w:val="Standaard"/>
     <w:autoRedefine/>
     <w:rsid w:val="00954D31"/>
     <w:pPr>
@@ -4753,17 +4761,17 @@
   </w:style>
   <w:style w:type="paragraph" w:styleId="Index9">
     <w:name w:val="index 9"/>
-    <w:basedOn w:val="Normal"/>
-    <w:next w:val="Normal"/>
+    <w:basedOn w:val="Standaard"/>
+    <w:next w:val="Standaard"/>
     <w:autoRedefine/>
     <w:rsid w:val="00954D31"/>
     <w:pPr>
       <w:ind w:left="1800" w:hanging="200"/>
     </w:pPr>
   </w:style>
-  <w:style w:type="paragraph" w:styleId="IndexHeading">
+  <w:style w:type="paragraph" w:styleId="Indexkop">
     <w:name w:val="index heading"/>
-    <w:basedOn w:val="Normal"/>
+    <w:basedOn w:val="Standaard"/>
     <w:next w:val="Index1"/>
     <w:rsid w:val="00954D31"/>
     <w:rPr>
@@ -4772,7 +4780,7 @@
       <w:bCs/>
     </w:rPr>
   </w:style>
-  <w:style w:type="paragraph" w:styleId="MacroText">
+  <w:style w:type="paragraph" w:styleId="Macrotekst">
     <w:name w:val="macro"/>
     <w:rsid w:val="00954D31"/>
     <w:pPr>
@@ -4793,28 +4801,28 @@
       <w:rFonts w:ascii="Courier New" w:hAnsi="Courier New" w:cs="Courier New"/>
     </w:rPr>
   </w:style>
-  <w:style w:type="paragraph" w:styleId="TableofAuthorities">
+  <w:style w:type="paragraph" w:styleId="Bronvermelding">
     <w:name w:val="table of authorities"/>
-    <w:basedOn w:val="Normal"/>
-    <w:next w:val="Normal"/>
+    <w:basedOn w:val="Standaard"/>
+    <w:next w:val="Standaard"/>
     <w:rsid w:val="00954D31"/>
     <w:pPr>
       <w:ind w:left="200" w:hanging="200"/>
     </w:pPr>
   </w:style>
-  <w:style w:type="paragraph" w:styleId="TableofFigures">
+  <w:style w:type="paragraph" w:styleId="Lijstmetafbeeldingen">
     <w:name w:val="table of figures"/>
-    <w:basedOn w:val="Normal"/>
-    <w:next w:val="Normal"/>
+    <w:basedOn w:val="Standaard"/>
+    <w:next w:val="Standaard"/>
     <w:rsid w:val="00954D31"/>
     <w:pPr>
       <w:ind w:left="400" w:hanging="400"/>
     </w:pPr>
   </w:style>
-  <w:style w:type="paragraph" w:styleId="TOAHeading">
+  <w:style w:type="paragraph" w:styleId="Kopbronvermelding">
     <w:name w:val="toa heading"/>
-    <w:basedOn w:val="Normal"/>
-    <w:next w:val="Normal"/>
+    <w:basedOn w:val="Standaard"/>
+    <w:next w:val="Standaard"/>
     <w:rsid w:val="00954D31"/>
     <w:pPr>
       <w:spacing w:before="120"/>
@@ -4827,90 +4835,90 @@
       <w:szCs w:val="24"/>
     </w:rPr>
   </w:style>
-  <w:style w:type="paragraph" w:styleId="TOC1">
+  <w:style w:type="paragraph" w:styleId="Inhopg1">
     <w:name w:val="toc 1"/>
-    <w:basedOn w:val="Normal"/>
-    <w:next w:val="Normal"/>
+    <w:basedOn w:val="Standaard"/>
+    <w:next w:val="Standaard"/>
     <w:autoRedefine/>
     <w:rsid w:val="00954D31"/>
     <w:pPr>
       <w:ind w:left="0"/>
     </w:pPr>
   </w:style>
-  <w:style w:type="paragraph" w:styleId="TOC2">
+  <w:style w:type="paragraph" w:styleId="Inhopg2">
     <w:name w:val="toc 2"/>
-    <w:basedOn w:val="Normal"/>
-    <w:next w:val="Normal"/>
+    <w:basedOn w:val="Standaard"/>
+    <w:next w:val="Standaard"/>
     <w:autoRedefine/>
     <w:rsid w:val="00954D31"/>
     <w:pPr>
       <w:ind w:left="200"/>
     </w:pPr>
   </w:style>
-  <w:style w:type="paragraph" w:styleId="TOC3">
+  <w:style w:type="paragraph" w:styleId="Inhopg3">
     <w:name w:val="toc 3"/>
-    <w:basedOn w:val="Normal"/>
-    <w:next w:val="Normal"/>
+    <w:basedOn w:val="Standaard"/>
+    <w:next w:val="Standaard"/>
     <w:autoRedefine/>
     <w:rsid w:val="00954D31"/>
     <w:pPr>
       <w:ind w:left="400"/>
     </w:pPr>
   </w:style>
-  <w:style w:type="paragraph" w:styleId="TOC4">
+  <w:style w:type="paragraph" w:styleId="Inhopg4">
     <w:name w:val="toc 4"/>
-    <w:basedOn w:val="Normal"/>
-    <w:next w:val="Normal"/>
+    <w:basedOn w:val="Standaard"/>
+    <w:next w:val="Standaard"/>
     <w:autoRedefine/>
     <w:rsid w:val="00954D31"/>
     <w:pPr>
       <w:ind w:left="600"/>
     </w:pPr>
   </w:style>
-  <w:style w:type="paragraph" w:styleId="TOC5">
+  <w:style w:type="paragraph" w:styleId="Inhopg5">
     <w:name w:val="toc 5"/>
-    <w:basedOn w:val="Normal"/>
-    <w:next w:val="Normal"/>
+    <w:basedOn w:val="Standaard"/>
+    <w:next w:val="Standaard"/>
     <w:autoRedefine/>
     <w:rsid w:val="00954D31"/>
     <w:pPr>
       <w:ind w:left="800"/>
     </w:pPr>
   </w:style>
-  <w:style w:type="paragraph" w:styleId="TOC6">
+  <w:style w:type="paragraph" w:styleId="Inhopg6">
     <w:name w:val="toc 6"/>
-    <w:basedOn w:val="Normal"/>
-    <w:next w:val="Normal"/>
+    <w:basedOn w:val="Standaard"/>
+    <w:next w:val="Standaard"/>
     <w:autoRedefine/>
     <w:rsid w:val="00954D31"/>
     <w:pPr>
       <w:ind w:left="1000"/>
     </w:pPr>
   </w:style>
-  <w:style w:type="paragraph" w:styleId="TOC7">
+  <w:style w:type="paragraph" w:styleId="Inhopg7">
     <w:name w:val="toc 7"/>
-    <w:basedOn w:val="Normal"/>
-    <w:next w:val="Normal"/>
+    <w:basedOn w:val="Standaard"/>
+    <w:next w:val="Standaard"/>
     <w:autoRedefine/>
     <w:rsid w:val="00954D31"/>
     <w:pPr>
       <w:ind w:left="1200"/>
     </w:pPr>
   </w:style>
-  <w:style w:type="paragraph" w:styleId="TOC8">
+  <w:style w:type="paragraph" w:styleId="Inhopg8">
     <w:name w:val="toc 8"/>
-    <w:basedOn w:val="Normal"/>
-    <w:next w:val="Normal"/>
+    <w:basedOn w:val="Standaard"/>
+    <w:next w:val="Standaard"/>
     <w:autoRedefine/>
     <w:rsid w:val="00954D31"/>
     <w:pPr>
       <w:ind w:left="1400"/>
     </w:pPr>
   </w:style>
-  <w:style w:type="paragraph" w:styleId="TOC9">
+  <w:style w:type="paragraph" w:styleId="Inhopg9">
     <w:name w:val="toc 9"/>
-    <w:basedOn w:val="Normal"/>
-    <w:next w:val="Normal"/>
+    <w:basedOn w:val="Standaard"/>
+    <w:next w:val="Standaard"/>
     <w:autoRedefine/>
     <w:rsid w:val="00954D31"/>
     <w:pPr>
@@ -4919,7 +4927,7 @@
   </w:style>
   <w:style w:type="paragraph" w:customStyle="1" w:styleId="Spacing">
     <w:name w:val="Spacing"/>
-    <w:basedOn w:val="Normal"/>
+    <w:basedOn w:val="Standaard"/>
     <w:link w:val="SpacingChar"/>
     <w:rsid w:val="00954D31"/>
     <w:rPr>
@@ -4928,7 +4936,7 @@
   </w:style>
   <w:style w:type="paragraph" w:customStyle="1" w:styleId="Code">
     <w:name w:val="Code"/>
-    <w:basedOn w:val="Normal"/>
+    <w:basedOn w:val="Standaard"/>
     <w:link w:val="CodeChar"/>
     <w:rsid w:val="0001638E"/>
     <w:rPr>
@@ -4955,10 +4963,10 @@
       <w:szCs w:val="26"/>
     </w:rPr>
   </w:style>
-  <w:style w:type="character" w:customStyle="1" w:styleId="Heading5Char">
-    <w:name w:val="Heading 5 Char"/>
-    <w:basedOn w:val="DefaultParagraphFont"/>
-    <w:link w:val="Heading5"/>
+  <w:style w:type="character" w:customStyle="1" w:styleId="Kop5Char">
+    <w:name w:val="Kop 5 Char"/>
+    <w:basedOn w:val="Standaardalinea-lettertype"/>
+    <w:link w:val="Kop5"/>
     <w:uiPriority w:val="9"/>
     <w:rsid w:val="003412C4"/>
     <w:rPr>
@@ -4967,10 +4975,10 @@
       <w:szCs w:val="26"/>
     </w:rPr>
   </w:style>
-  <w:style w:type="character" w:customStyle="1" w:styleId="Heading6Char">
-    <w:name w:val="Heading 6 Char"/>
-    <w:basedOn w:val="DefaultParagraphFont"/>
-    <w:link w:val="Heading6"/>
+  <w:style w:type="character" w:customStyle="1" w:styleId="Kop6Char">
+    <w:name w:val="Kop 6 Char"/>
+    <w:basedOn w:val="Standaardalinea-lettertype"/>
+    <w:link w:val="Kop6"/>
     <w:uiPriority w:val="9"/>
     <w:rsid w:val="00B7692D"/>
     <w:rPr>

</xml_diff>